<commit_message>
Ein paar kleine Korrekturen im Schlussbericht gemacht.
</commit_message>
<xml_diff>
--- a/Documents/Schlusspräsentation/Schlussbericht.docx
+++ b/Documents/Schlusspräsentation/Schlussbericht.docx
@@ -1270,20 +1270,17 @@
         </w:p>
       </w:sdtContent>
     </w:sdt>
-    <w:p>
-      <w:bookmarkStart w:id="0" w:name="_GoBack"/>
-      <w:bookmarkEnd w:id="0"/>
-    </w:p>
+    <w:p/>
     <w:p>
       <w:pPr>
         <w:pStyle w:val="berschrift1"/>
       </w:pPr>
-      <w:bookmarkStart w:id="1" w:name="_Toc405405794"/>
+      <w:bookmarkStart w:id="0" w:name="_Toc405405794"/>
       <w:r>
         <w:lastRenderedPageBreak/>
         <w:t>Projektmanagement</w:t>
       </w:r>
-      <w:bookmarkEnd w:id="1"/>
+      <w:bookmarkEnd w:id="0"/>
     </w:p>
     <w:p>
       <w:pPr>
@@ -1297,7 +1294,25 @@
         </w:rPr>
       </w:pPr>
       <w:r>
-        <w:t xml:space="preserve">Das Projektmanagement wurde ein weiteres Mal auf den Stand des Projektabschluss aktualisiert. Das Team konnte das Projekt erfolgreich zu Ende bringen und hat dabei den grössten Teil der definierten Anwendungsfälle umgesetzt. Einige eher nebensächliche Anwendungsfälle, welche während des Projekts als unwichtig eingestuft wurden, wurden aus dem aktuellen Projekt gestrichen. Diese können jedoch bei einer späteren Fortsetzung der Arbeiten an Docker, dank des Modularen Aufbaus, einfach integriert werden. Bei den durch das Team als wichtig erachteten Anwendungsfällen wurde etwas mehr Zeit investiert um die Arbeit nicht nur fertigzustellen, sondern auch qualitativ hochwertig abzuschliessen. Durch das gute Teamwork und die effiziente Arbeitsweise der Mitglieder konnte </w:t>
+        <w:t xml:space="preserve">Das Projektmanagement wurde ein weiteres Mal auf den Stand des Projektabschluss aktualisiert. Das Team konnte das Projekt erfolgreich zu Ende bringen und hat dabei den grössten Teil der definierten Anwendungsfälle umgesetzt. Einige eher nebensächliche Anwendungsfälle, welche </w:t>
+      </w:r>
+      <w:r>
+        <w:t xml:space="preserve">wir </w:t>
+      </w:r>
+      <w:r>
+        <w:t xml:space="preserve">während des Projekts als unwichtig eingestuft </w:t>
+      </w:r>
+      <w:r>
+        <w:t>haben</w:t>
+      </w:r>
+      <w:r>
+        <w:t>, wurden aus dem aktuellen Projekt gestrichen. Diese können jedoch bei einer späteren Fortsetzung de</w:t>
+      </w:r>
+      <w:r>
+        <w:t>r Arbeiten an Docker, dank des m</w:t>
+      </w:r>
+      <w:r>
+        <w:t xml:space="preserve">odularen Aufbaus, einfach integriert werden. Bei den durch das Team als wichtig erachteten Anwendungsfällen wurde etwas mehr Zeit investiert um die Arbeit nicht nur fertigzustellen, sondern auch qualitativ hochwertig abzuschliessen. Durch das gute Teamwork und die effiziente Arbeitsweise der Mitglieder konnte </w:t>
       </w:r>
       <w:r>
         <w:t>innert kurzer Zeit ein solides Smartphone-Game entwickelt werden, welches durch eine intuitive Bedienung und charmante Grafik zu begeistern vermag. Ich möchte mich hiermit als Teamleiter auch ganz herzlich bei allen Teammitgliedern für ihren Einsatz und die gute Zusammenarbeit bedanken.</w:t>
@@ -1325,12 +1340,12 @@
           <w:docGrid w:linePitch="360"/>
         </w:sectPr>
       </w:pPr>
-      <w:bookmarkStart w:id="2" w:name="_Toc405405795"/>
+      <w:bookmarkStart w:id="1" w:name="_Toc405405795"/>
       <w:r>
         <w:lastRenderedPageBreak/>
         <w:t>Projektstrukturplan</w:t>
       </w:r>
-      <w:bookmarkEnd w:id="2"/>
+      <w:bookmarkEnd w:id="1"/>
     </w:p>
     <w:p>
       <w:pPr>
@@ -1886,12 +1901,12 @@
       <w:pPr>
         <w:pStyle w:val="berschrift2"/>
       </w:pPr>
-      <w:bookmarkStart w:id="3" w:name="_Toc405405796"/>
+      <w:bookmarkStart w:id="2" w:name="_Toc405405796"/>
       <w:r>
         <w:lastRenderedPageBreak/>
         <w:t>Softwareentwicklungsplan</w:t>
       </w:r>
-      <w:bookmarkEnd w:id="3"/>
+      <w:bookmarkEnd w:id="2"/>
     </w:p>
     <w:tbl>
       <w:tblPr>
@@ -6918,11 +6933,11 @@
       <w:pPr>
         <w:pStyle w:val="berschrift2"/>
       </w:pPr>
-      <w:bookmarkStart w:id="4" w:name="_Toc405405797"/>
+      <w:bookmarkStart w:id="3" w:name="_Toc405405797"/>
       <w:r>
         <w:t>Arbeitspakete</w:t>
       </w:r>
-      <w:bookmarkEnd w:id="4"/>
+      <w:bookmarkEnd w:id="3"/>
     </w:p>
     <w:tbl>
       <w:tblPr>
@@ -32733,7 +32748,7 @@
                 <w:lang w:eastAsia="de-CH"/>
               </w:rPr>
             </w:pPr>
-            <w:bookmarkStart w:id="5" w:name="_Toc405405798"/>
+            <w:bookmarkStart w:id="4" w:name="_Toc405405798"/>
             <w:r>
               <w:rPr>
                 <w:rFonts w:eastAsia="Times New Roman"/>
@@ -32742,7 +32757,7 @@
               <w:lastRenderedPageBreak/>
               <w:t>Stundenerfassung</w:t>
             </w:r>
-            <w:bookmarkEnd w:id="5"/>
+            <w:bookmarkEnd w:id="4"/>
           </w:p>
           <w:p>
             <w:pPr>
@@ -40506,12 +40521,12 @@
       <w:pPr>
         <w:pStyle w:val="berschrift2"/>
       </w:pPr>
-      <w:bookmarkStart w:id="6" w:name="_Toc405405799"/>
+      <w:bookmarkStart w:id="5" w:name="_Toc405405799"/>
       <w:r>
         <w:lastRenderedPageBreak/>
         <w:t>Risiken</w:t>
       </w:r>
-      <w:bookmarkEnd w:id="6"/>
+      <w:bookmarkEnd w:id="5"/>
     </w:p>
     <w:tbl>
       <w:tblPr>
@@ -42752,16 +42767,21 @@
       <w:pPr>
         <w:pStyle w:val="berschrift2"/>
       </w:pPr>
-      <w:bookmarkStart w:id="7" w:name="_Toc405405800"/>
+      <w:bookmarkStart w:id="6" w:name="_Toc405405800"/>
       <w:r>
         <w:t>Besonderes</w:t>
       </w:r>
-      <w:bookmarkEnd w:id="7"/>
+      <w:bookmarkEnd w:id="6"/>
     </w:p>
     <w:p>
       <w:r>
-        <w:t>Trotzdem, dass das Risiko mit der Nummer 6 während des Projektes zwei Mal in Richtung höherer Gefahr angepasst werden musste, ist das Projekt sehr erfolgreich verlaufen. Nicht zuletzt ist dies den zu Beginn definierten Massnahmen zu verdanken, welche während des Projektes geholfen haben die Auswirkungen durch die definierten Risiken zu minimieren. Natürlich haben auch der Einsatz der einzelnen Teammitglieder und die flexible Planung seinen Teil zum erfolgreichen Verlauf des Projektes beigetragen.</w:t>
+        <w:t>Obwohl</w:t>
       </w:r>
+      <w:r>
+        <w:t xml:space="preserve"> das Risiko mit der Nummer 6 während des Projektes zwei Mal in Richtung höherer Gefahr angepasst werden musste, ist das Projekt sehr erfolgreich verlaufen. Nicht zuletzt ist dies den zu Beginn definierten Massnahmen zu verdanken, welche während des Projektes geholfen haben die Auswirkungen durch die definierten Risiken zu minimieren. Natürlich haben auch der Einsatz der einzelnen Teammitglieder und die flexible Planung seinen Teil zum erfolgreichen Verlauf des Projektes beigetragen.</w:t>
+      </w:r>
+      <w:bookmarkStart w:id="7" w:name="_GoBack"/>
+      <w:bookmarkEnd w:id="7"/>
     </w:p>
     <w:p/>
     <w:p>
@@ -44151,13 +44171,13 @@
       <w:pPr>
         <w:pStyle w:val="berschrift1"/>
       </w:pPr>
-      <w:bookmarkStart w:id="12" w:name="_Toc401576676"/>
-      <w:bookmarkStart w:id="13" w:name="_Toc405405805"/>
+      <w:bookmarkStart w:id="12" w:name="_Toc405405805"/>
+      <w:bookmarkStart w:id="13" w:name="_Toc401576676"/>
       <w:r>
         <w:lastRenderedPageBreak/>
         <w:t>Glossar</w:t>
       </w:r>
-      <w:bookmarkEnd w:id="13"/>
+      <w:bookmarkEnd w:id="12"/>
     </w:p>
     <w:p>
       <w:r>
@@ -44166,13 +44186,12 @@
     </w:p>
     <w:tbl>
       <w:tblPr>
-        <w:tblStyle w:val="Listenabsatz"/>
         <w:tblW w:w="0" w:type="auto"/>
         <w:tblLook w:val="04A0" w:firstRow="1" w:lastRow="0" w:firstColumn="1" w:lastColumn="0" w:noHBand="0" w:noVBand="1"/>
       </w:tblPr>
       <w:tblGrid>
-        <w:gridCol w:w="2709"/>
-        <w:gridCol w:w="6363"/>
+        <w:gridCol w:w="2263"/>
+        <w:gridCol w:w="6799"/>
       </w:tblGrid>
       <w:tr>
         <w:tc>
@@ -44401,7 +44420,7 @@
       <w:r>
         <w:t>Projektdomäne</w:t>
       </w:r>
-      <w:bookmarkEnd w:id="12"/>
+      <w:bookmarkEnd w:id="13"/>
       <w:bookmarkEnd w:id="14"/>
     </w:p>
     <w:p>
@@ -44672,7 +44691,11 @@
           </w:tcPr>
           <w:p>
             <w:r>
-              <w:t>Das Handicap ist eine Sammlung von Parametern, die das Spiel für den Spieler schwieriger gestalten. Darunter fallen die Geschwindigkeit des Zuges, die Toleranz des Schiffes bezüglich ungleichmässiger Ladung und „blindes Versetzen“. Das Handicap ist persistent und wird vom Spiel geladen.</w:t>
+              <w:t xml:space="preserve">Das Handicap ist eine Sammlung von Parametern, die das Spiel für den Spieler schwieriger gestalten. Darunter fallen die Geschwindigkeit des Zuges, die Toleranz </w:t>
+            </w:r>
+            <w:r>
+              <w:lastRenderedPageBreak/>
+              <w:t>des Schiffes bezüglich ungleichmässiger Ladung und „blindes Versetzen“. Das Handicap ist persistent und wird vom Spiel geladen.</w:t>
             </w:r>
           </w:p>
         </w:tc>
@@ -45182,14 +45205,27 @@
     <w:r>
       <w:t>/</w:t>
     </w:r>
-    <w:fldSimple w:instr=" NUMPAGES   \* MERGEFORMAT ">
-      <w:r>
-        <w:rPr>
-          <w:noProof/>
-        </w:rPr>
-        <w:t>16</w:t>
-      </w:r>
-    </w:fldSimple>
+    <w:r>
+      <w:fldChar w:fldCharType="begin"/>
+    </w:r>
+    <w:r>
+      <w:instrText xml:space="preserve"> NUMPAGES   \* MERGEFORMAT </w:instrText>
+    </w:r>
+    <w:r>
+      <w:fldChar w:fldCharType="separate"/>
+    </w:r>
+    <w:r>
+      <w:rPr>
+        <w:noProof/>
+      </w:rPr>
+      <w:t>16</w:t>
+    </w:r>
+    <w:r>
+      <w:rPr>
+        <w:noProof/>
+      </w:rPr>
+      <w:fldChar w:fldCharType="end"/>
+    </w:r>
   </w:p>
 </w:ftr>
 </file>
@@ -45232,7 +45268,7 @@
       <w:rPr>
         <w:noProof/>
       </w:rPr>
-      <w:t>4</w:t>
+      <w:t>7</w:t>
     </w:r>
     <w:r>
       <w:fldChar w:fldCharType="end"/>
@@ -45240,14 +45276,27 @@
     <w:r>
       <w:t>/</w:t>
     </w:r>
-    <w:fldSimple w:instr=" NUMPAGES   \* MERGEFORMAT ">
-      <w:r>
-        <w:rPr>
-          <w:noProof/>
-        </w:rPr>
-        <w:t>16</w:t>
-      </w:r>
-    </w:fldSimple>
+    <w:r>
+      <w:fldChar w:fldCharType="begin"/>
+    </w:r>
+    <w:r>
+      <w:instrText xml:space="preserve"> NUMPAGES   \* MERGEFORMAT </w:instrText>
+    </w:r>
+    <w:r>
+      <w:fldChar w:fldCharType="separate"/>
+    </w:r>
+    <w:r>
+      <w:rPr>
+        <w:noProof/>
+      </w:rPr>
+      <w:t>16</w:t>
+    </w:r>
+    <w:r>
+      <w:rPr>
+        <w:noProof/>
+      </w:rPr>
+      <w:fldChar w:fldCharType="end"/>
+    </w:r>
   </w:p>
 </w:ftr>
 </file>
@@ -45288,14 +45337,27 @@
     <w:r>
       <w:t>/</w:t>
     </w:r>
-    <w:fldSimple w:instr=" NUMPAGES   \* MERGEFORMAT ">
-      <w:r>
-        <w:rPr>
-          <w:noProof/>
-        </w:rPr>
-        <w:t>16</w:t>
-      </w:r>
-    </w:fldSimple>
+    <w:r>
+      <w:fldChar w:fldCharType="begin"/>
+    </w:r>
+    <w:r>
+      <w:instrText xml:space="preserve"> NUMPAGES   \* MERGEFORMAT </w:instrText>
+    </w:r>
+    <w:r>
+      <w:fldChar w:fldCharType="separate"/>
+    </w:r>
+    <w:r>
+      <w:rPr>
+        <w:noProof/>
+      </w:rPr>
+      <w:t>16</w:t>
+    </w:r>
+    <w:r>
+      <w:rPr>
+        <w:noProof/>
+      </w:rPr>
+      <w:fldChar w:fldCharType="end"/>
+    </w:r>
   </w:p>
 </w:ftr>
 </file>
@@ -45336,14 +45398,27 @@
     <w:r>
       <w:t>/</w:t>
     </w:r>
-    <w:fldSimple w:instr=" NUMPAGES   \* MERGEFORMAT ">
-      <w:r>
-        <w:rPr>
-          <w:noProof/>
-        </w:rPr>
-        <w:t>16</w:t>
-      </w:r>
-    </w:fldSimple>
+    <w:r>
+      <w:fldChar w:fldCharType="begin"/>
+    </w:r>
+    <w:r>
+      <w:instrText xml:space="preserve"> NUMPAGES   \* MERGEFORMAT </w:instrText>
+    </w:r>
+    <w:r>
+      <w:fldChar w:fldCharType="separate"/>
+    </w:r>
+    <w:r>
+      <w:rPr>
+        <w:noProof/>
+      </w:rPr>
+      <w:t>16</w:t>
+    </w:r>
+    <w:r>
+      <w:rPr>
+        <w:noProof/>
+      </w:rPr>
+      <w:fldChar w:fldCharType="end"/>
+    </w:r>
   </w:p>
 </w:ftr>
 </file>
@@ -45385,14 +45460,27 @@
     <w:r>
       <w:t>/</w:t>
     </w:r>
-    <w:fldSimple w:instr=" NUMPAGES   \* MERGEFORMAT ">
-      <w:r>
-        <w:rPr>
-          <w:noProof/>
-        </w:rPr>
-        <w:t>16</w:t>
-      </w:r>
-    </w:fldSimple>
+    <w:r>
+      <w:fldChar w:fldCharType="begin"/>
+    </w:r>
+    <w:r>
+      <w:instrText xml:space="preserve"> NUMPAGES   \* MERGEFORMAT </w:instrText>
+    </w:r>
+    <w:r>
+      <w:fldChar w:fldCharType="separate"/>
+    </w:r>
+    <w:r>
+      <w:rPr>
+        <w:noProof/>
+      </w:rPr>
+      <w:t>16</w:t>
+    </w:r>
+    <w:r>
+      <w:rPr>
+        <w:noProof/>
+      </w:rPr>
+      <w:fldChar w:fldCharType="end"/>
+    </w:r>
     <w:r>
       <w:rPr>
         <w:noProof/>
@@ -49198,6 +49286,7 @@
   <w:style w:type="character" w:default="1" w:styleId="Absatz-Standardschriftart">
     <w:name w:val="Default Paragraph Font"/>
     <w:uiPriority w:val="1"/>
+    <w:semiHidden/>
     <w:unhideWhenUsed/>
   </w:style>
   <w:style w:type="table" w:default="1" w:styleId="NormaleTabelle">
@@ -50393,7 +50482,7 @@
 </file>
 
 <file path=customXml/itemProps1.xml><?xml version="1.0" encoding="utf-8"?>
-<ds:datastoreItem xmlns:ds="http://schemas.openxmlformats.org/officeDocument/2006/customXml" ds:itemID="{EA7E6F8F-CADC-42A0-A9EC-F011D8F467BE}">
+<ds:datastoreItem xmlns:ds="http://schemas.openxmlformats.org/officeDocument/2006/customXml" ds:itemID="{ECE5B9AA-505F-4E85-8478-4AB1BF2F69F2}">
   <ds:schemaRefs>
     <ds:schemaRef ds:uri="http://schemas.openxmlformats.org/officeDocument/2006/bibliography"/>
   </ds:schemaRefs>

</xml_diff>

<commit_message>
Noch ein paar letzte Korrekturen an den Seiten 2, 15, 16, 17 und 18 gemacht.
</commit_message>
<xml_diff>
--- a/Documents/Schlusspräsentation/Schlussbericht.docx
+++ b/Documents/Schlusspräsentation/Schlussbericht.docx
@@ -390,15 +390,24 @@
             </w:rPr>
           </w:pPr>
           <w:r>
+            <w:rPr>
+              <w:rFonts w:asciiTheme="minorHAnsi" w:hAnsiTheme="minorHAnsi"/>
+            </w:rPr>
             <w:fldChar w:fldCharType="begin"/>
           </w:r>
           <w:r>
+            <w:rPr>
+              <w:rFonts w:asciiTheme="minorHAnsi" w:hAnsiTheme="minorHAnsi"/>
+            </w:rPr>
             <w:instrText xml:space="preserve"> TOC \o "1-3" \h \z \u </w:instrText>
           </w:r>
           <w:r>
+            <w:rPr>
+              <w:rFonts w:asciiTheme="minorHAnsi" w:hAnsiTheme="minorHAnsi"/>
+            </w:rPr>
             <w:fldChar w:fldCharType="separate"/>
           </w:r>
-          <w:hyperlink w:anchor="_Toc405834257" w:history="1">
+          <w:hyperlink w:anchor="_Toc405839499" w:history="1">
             <w:r>
               <w:rPr>
                 <w:rStyle w:val="Hyperlink"/>
@@ -429,7 +438,7 @@
                 <w:noProof/>
                 <w:webHidden/>
               </w:rPr>
-              <w:instrText xml:space="preserve"> PAGEREF _Toc405834257 \h </w:instrText>
+              <w:instrText xml:space="preserve"> PAGEREF _Toc405839499 \h </w:instrText>
             </w:r>
             <w:r>
               <w:rPr>
@@ -477,7 +486,7 @@
               <w:lang w:eastAsia="de-CH"/>
             </w:rPr>
           </w:pPr>
-          <w:hyperlink w:anchor="_Toc405834258" w:history="1">
+          <w:hyperlink w:anchor="_Toc405839500" w:history="1">
             <w:r>
               <w:rPr>
                 <w:rStyle w:val="Hyperlink"/>
@@ -508,7 +517,7 @@
                 <w:noProof/>
                 <w:webHidden/>
               </w:rPr>
-              <w:instrText xml:space="preserve"> PAGEREF _Toc405834258 \h </w:instrText>
+              <w:instrText xml:space="preserve"> PAGEREF _Toc405839500 \h </w:instrText>
             </w:r>
             <w:r>
               <w:rPr>
@@ -556,7 +565,7 @@
               <w:lang w:eastAsia="de-CH"/>
             </w:rPr>
           </w:pPr>
-          <w:hyperlink w:anchor="_Toc405834259" w:history="1">
+          <w:hyperlink w:anchor="_Toc405839501" w:history="1">
             <w:r>
               <w:rPr>
                 <w:rStyle w:val="Hyperlink"/>
@@ -587,7 +596,7 @@
                 <w:noProof/>
                 <w:webHidden/>
               </w:rPr>
-              <w:instrText xml:space="preserve"> PAGEREF _Toc405834259 \h </w:instrText>
+              <w:instrText xml:space="preserve"> PAGEREF _Toc405839501 \h </w:instrText>
             </w:r>
             <w:r>
               <w:rPr>
@@ -635,7 +644,7 @@
               <w:lang w:eastAsia="de-CH"/>
             </w:rPr>
           </w:pPr>
-          <w:hyperlink w:anchor="_Toc405834260" w:history="1">
+          <w:hyperlink w:anchor="_Toc405839502" w:history="1">
             <w:r>
               <w:rPr>
                 <w:rStyle w:val="Hyperlink"/>
@@ -666,7 +675,7 @@
                 <w:noProof/>
                 <w:webHidden/>
               </w:rPr>
-              <w:instrText xml:space="preserve"> PAGEREF _Toc405834260 \h </w:instrText>
+              <w:instrText xml:space="preserve"> PAGEREF _Toc405839502 \h </w:instrText>
             </w:r>
             <w:r>
               <w:rPr>
@@ -714,7 +723,7 @@
               <w:lang w:eastAsia="de-CH"/>
             </w:rPr>
           </w:pPr>
-          <w:hyperlink w:anchor="_Toc405834261" w:history="1">
+          <w:hyperlink w:anchor="_Toc405839503" w:history="1">
             <w:r>
               <w:rPr>
                 <w:rStyle w:val="Hyperlink"/>
@@ -745,7 +754,7 @@
                 <w:noProof/>
                 <w:webHidden/>
               </w:rPr>
-              <w:instrText xml:space="preserve"> PAGEREF _Toc405834261 \h </w:instrText>
+              <w:instrText xml:space="preserve"> PAGEREF _Toc405839503 \h </w:instrText>
             </w:r>
             <w:r>
               <w:rPr>
@@ -793,7 +802,7 @@
               <w:lang w:eastAsia="de-CH"/>
             </w:rPr>
           </w:pPr>
-          <w:hyperlink w:anchor="_Toc405834262" w:history="1">
+          <w:hyperlink w:anchor="_Toc405839504" w:history="1">
             <w:r>
               <w:rPr>
                 <w:rStyle w:val="Hyperlink"/>
@@ -825,7 +834,7 @@
                 <w:noProof/>
                 <w:webHidden/>
               </w:rPr>
-              <w:instrText xml:space="preserve"> PAGEREF _Toc405834262 \h </w:instrText>
+              <w:instrText xml:space="preserve"> PAGEREF _Toc405839504 \h </w:instrText>
             </w:r>
             <w:r>
               <w:rPr>
@@ -873,7 +882,7 @@
               <w:lang w:eastAsia="de-CH"/>
             </w:rPr>
           </w:pPr>
-          <w:hyperlink w:anchor="_Toc405834263" w:history="1">
+          <w:hyperlink w:anchor="_Toc405839505" w:history="1">
             <w:r>
               <w:rPr>
                 <w:rStyle w:val="Hyperlink"/>
@@ -904,7 +913,7 @@
                 <w:noProof/>
                 <w:webHidden/>
               </w:rPr>
-              <w:instrText xml:space="preserve"> PAGEREF _Toc405834263 \h </w:instrText>
+              <w:instrText xml:space="preserve"> PAGEREF _Toc405839505 \h </w:instrText>
             </w:r>
             <w:r>
               <w:rPr>
@@ -952,7 +961,7 @@
               <w:lang w:eastAsia="de-CH"/>
             </w:rPr>
           </w:pPr>
-          <w:hyperlink w:anchor="_Toc405834264" w:history="1">
+          <w:hyperlink w:anchor="_Toc405839506" w:history="1">
             <w:r>
               <w:rPr>
                 <w:rStyle w:val="Hyperlink"/>
@@ -983,7 +992,7 @@
                 <w:noProof/>
                 <w:webHidden/>
               </w:rPr>
-              <w:instrText xml:space="preserve"> PAGEREF _Toc405834264 \h </w:instrText>
+              <w:instrText xml:space="preserve"> PAGEREF _Toc405839506 \h </w:instrText>
             </w:r>
             <w:r>
               <w:rPr>
@@ -1031,7 +1040,7 @@
               <w:lang w:eastAsia="de-CH"/>
             </w:rPr>
           </w:pPr>
-          <w:hyperlink w:anchor="_Toc405834265" w:history="1">
+          <w:hyperlink w:anchor="_Toc405839507" w:history="1">
             <w:r>
               <w:rPr>
                 <w:rStyle w:val="Hyperlink"/>
@@ -1062,7 +1071,7 @@
                 <w:noProof/>
                 <w:webHidden/>
               </w:rPr>
-              <w:instrText xml:space="preserve"> PAGEREF _Toc405834265 \h </w:instrText>
+              <w:instrText xml:space="preserve"> PAGEREF _Toc405839507 \h </w:instrText>
             </w:r>
             <w:r>
               <w:rPr>
@@ -1110,7 +1119,7 @@
               <w:lang w:eastAsia="de-CH"/>
             </w:rPr>
           </w:pPr>
-          <w:hyperlink w:anchor="_Toc405834266" w:history="1">
+          <w:hyperlink w:anchor="_Toc405839508" w:history="1">
             <w:r>
               <w:rPr>
                 <w:rStyle w:val="Hyperlink"/>
@@ -1141,7 +1150,7 @@
                 <w:noProof/>
                 <w:webHidden/>
               </w:rPr>
-              <w:instrText xml:space="preserve"> PAGEREF _Toc405834266 \h </w:instrText>
+              <w:instrText xml:space="preserve"> PAGEREF _Toc405839508 \h </w:instrText>
             </w:r>
             <w:r>
               <w:rPr>
@@ -1189,7 +1198,7 @@
               <w:lang w:eastAsia="de-CH"/>
             </w:rPr>
           </w:pPr>
-          <w:hyperlink w:anchor="_Toc405834267" w:history="1">
+          <w:hyperlink w:anchor="_Toc405839509" w:history="1">
             <w:r>
               <w:rPr>
                 <w:rStyle w:val="Hyperlink"/>
@@ -1220,7 +1229,7 @@
                 <w:noProof/>
                 <w:webHidden/>
               </w:rPr>
-              <w:instrText xml:space="preserve"> PAGEREF _Toc405834267 \h </w:instrText>
+              <w:instrText xml:space="preserve"> PAGEREF _Toc405839509 \h </w:instrText>
             </w:r>
             <w:r>
               <w:rPr>
@@ -1268,7 +1277,7 @@
               <w:lang w:eastAsia="de-CH"/>
             </w:rPr>
           </w:pPr>
-          <w:hyperlink w:anchor="_Toc405834268" w:history="1">
+          <w:hyperlink w:anchor="_Toc405839510" w:history="1">
             <w:r>
               <w:rPr>
                 <w:rStyle w:val="Hyperlink"/>
@@ -1299,7 +1308,7 @@
                 <w:noProof/>
                 <w:webHidden/>
               </w:rPr>
-              <w:instrText xml:space="preserve"> PAGEREF _Toc405834268 \h </w:instrText>
+              <w:instrText xml:space="preserve"> PAGEREF _Toc405839510 \h </w:instrText>
             </w:r>
             <w:r>
               <w:rPr>
@@ -1323,6 +1332,322 @@
                 <w:webHidden/>
               </w:rPr>
               <w:t>14</w:t>
+            </w:r>
+            <w:r>
+              <w:rPr>
+                <w:rFonts w:asciiTheme="minorHAnsi" w:hAnsiTheme="minorHAnsi"/>
+                <w:noProof/>
+                <w:webHidden/>
+              </w:rPr>
+              <w:fldChar w:fldCharType="end"/>
+            </w:r>
+          </w:hyperlink>
+        </w:p>
+        <w:p>
+          <w:pPr>
+            <w:pStyle w:val="Verzeichnis2"/>
+            <w:tabs>
+              <w:tab w:val="right" w:leader="dot" w:pos="9062"/>
+            </w:tabs>
+            <w:rPr>
+              <w:rFonts w:asciiTheme="minorHAnsi" w:eastAsiaTheme="minorEastAsia" w:hAnsiTheme="minorHAnsi"/>
+              <w:noProof/>
+              <w:sz w:val="22"/>
+              <w:lang w:eastAsia="de-CH"/>
+            </w:rPr>
+          </w:pPr>
+          <w:hyperlink w:anchor="_Toc405839511" w:history="1">
+            <w:r>
+              <w:rPr>
+                <w:rStyle w:val="Hyperlink"/>
+                <w:rFonts w:asciiTheme="minorHAnsi" w:hAnsiTheme="minorHAnsi"/>
+                <w:noProof/>
+              </w:rPr>
+              <w:t>Funktionalität</w:t>
+            </w:r>
+            <w:r>
+              <w:rPr>
+                <w:rFonts w:asciiTheme="minorHAnsi" w:hAnsiTheme="minorHAnsi"/>
+                <w:noProof/>
+                <w:webHidden/>
+              </w:rPr>
+              <w:tab/>
+            </w:r>
+            <w:r>
+              <w:rPr>
+                <w:rFonts w:asciiTheme="minorHAnsi" w:hAnsiTheme="minorHAnsi"/>
+                <w:noProof/>
+                <w:webHidden/>
+              </w:rPr>
+              <w:fldChar w:fldCharType="begin"/>
+            </w:r>
+            <w:r>
+              <w:rPr>
+                <w:rFonts w:asciiTheme="minorHAnsi" w:hAnsiTheme="minorHAnsi"/>
+                <w:noProof/>
+                <w:webHidden/>
+              </w:rPr>
+              <w:instrText xml:space="preserve"> PAGEREF _Toc405839511 \h </w:instrText>
+            </w:r>
+            <w:r>
+              <w:rPr>
+                <w:rFonts w:asciiTheme="minorHAnsi" w:hAnsiTheme="minorHAnsi"/>
+                <w:noProof/>
+                <w:webHidden/>
+              </w:rPr>
+            </w:r>
+            <w:r>
+              <w:rPr>
+                <w:rFonts w:asciiTheme="minorHAnsi" w:hAnsiTheme="minorHAnsi"/>
+                <w:noProof/>
+                <w:webHidden/>
+              </w:rPr>
+              <w:fldChar w:fldCharType="separate"/>
+            </w:r>
+            <w:r>
+              <w:rPr>
+                <w:rFonts w:asciiTheme="minorHAnsi" w:hAnsiTheme="minorHAnsi"/>
+                <w:noProof/>
+                <w:webHidden/>
+              </w:rPr>
+              <w:t>14</w:t>
+            </w:r>
+            <w:r>
+              <w:rPr>
+                <w:rFonts w:asciiTheme="minorHAnsi" w:hAnsiTheme="minorHAnsi"/>
+                <w:noProof/>
+                <w:webHidden/>
+              </w:rPr>
+              <w:fldChar w:fldCharType="end"/>
+            </w:r>
+          </w:hyperlink>
+        </w:p>
+        <w:p>
+          <w:pPr>
+            <w:pStyle w:val="Verzeichnis2"/>
+            <w:tabs>
+              <w:tab w:val="right" w:leader="dot" w:pos="9062"/>
+            </w:tabs>
+            <w:rPr>
+              <w:rFonts w:asciiTheme="minorHAnsi" w:eastAsiaTheme="minorEastAsia" w:hAnsiTheme="minorHAnsi"/>
+              <w:noProof/>
+              <w:sz w:val="22"/>
+              <w:lang w:eastAsia="de-CH"/>
+            </w:rPr>
+          </w:pPr>
+          <w:hyperlink w:anchor="_Toc405839512" w:history="1">
+            <w:r>
+              <w:rPr>
+                <w:rStyle w:val="Hyperlink"/>
+                <w:rFonts w:asciiTheme="minorHAnsi" w:hAnsiTheme="minorHAnsi"/>
+                <w:noProof/>
+              </w:rPr>
+              <w:t>Fehler / Einschränkungen</w:t>
+            </w:r>
+            <w:r>
+              <w:rPr>
+                <w:rFonts w:asciiTheme="minorHAnsi" w:hAnsiTheme="minorHAnsi"/>
+                <w:noProof/>
+                <w:webHidden/>
+              </w:rPr>
+              <w:tab/>
+            </w:r>
+            <w:r>
+              <w:rPr>
+                <w:rFonts w:asciiTheme="minorHAnsi" w:hAnsiTheme="minorHAnsi"/>
+                <w:noProof/>
+                <w:webHidden/>
+              </w:rPr>
+              <w:fldChar w:fldCharType="begin"/>
+            </w:r>
+            <w:r>
+              <w:rPr>
+                <w:rFonts w:asciiTheme="minorHAnsi" w:hAnsiTheme="minorHAnsi"/>
+                <w:noProof/>
+                <w:webHidden/>
+              </w:rPr>
+              <w:instrText xml:space="preserve"> PAGEREF _Toc405839512 \h </w:instrText>
+            </w:r>
+            <w:r>
+              <w:rPr>
+                <w:rFonts w:asciiTheme="minorHAnsi" w:hAnsiTheme="minorHAnsi"/>
+                <w:noProof/>
+                <w:webHidden/>
+              </w:rPr>
+            </w:r>
+            <w:r>
+              <w:rPr>
+                <w:rFonts w:asciiTheme="minorHAnsi" w:hAnsiTheme="minorHAnsi"/>
+                <w:noProof/>
+                <w:webHidden/>
+              </w:rPr>
+              <w:fldChar w:fldCharType="separate"/>
+            </w:r>
+            <w:r>
+              <w:rPr>
+                <w:rFonts w:asciiTheme="minorHAnsi" w:hAnsiTheme="minorHAnsi"/>
+                <w:noProof/>
+                <w:webHidden/>
+              </w:rPr>
+              <w:t>14</w:t>
+            </w:r>
+            <w:r>
+              <w:rPr>
+                <w:rFonts w:asciiTheme="minorHAnsi" w:hAnsiTheme="minorHAnsi"/>
+                <w:noProof/>
+                <w:webHidden/>
+              </w:rPr>
+              <w:fldChar w:fldCharType="end"/>
+            </w:r>
+          </w:hyperlink>
+        </w:p>
+        <w:p>
+          <w:pPr>
+            <w:pStyle w:val="Verzeichnis2"/>
+            <w:tabs>
+              <w:tab w:val="right" w:leader="dot" w:pos="9062"/>
+            </w:tabs>
+            <w:rPr>
+              <w:rFonts w:asciiTheme="minorHAnsi" w:eastAsiaTheme="minorEastAsia" w:hAnsiTheme="minorHAnsi"/>
+              <w:noProof/>
+              <w:sz w:val="22"/>
+              <w:lang w:eastAsia="de-CH"/>
+            </w:rPr>
+          </w:pPr>
+          <w:hyperlink w:anchor="_Toc405839513" w:history="1">
+            <w:r>
+              <w:rPr>
+                <w:rStyle w:val="Hyperlink"/>
+                <w:rFonts w:asciiTheme="minorHAnsi" w:hAnsiTheme="minorHAnsi"/>
+                <w:noProof/>
+              </w:rPr>
+              <w:t>Nicht Umgesetzt</w:t>
+            </w:r>
+            <w:r>
+              <w:rPr>
+                <w:rFonts w:asciiTheme="minorHAnsi" w:hAnsiTheme="minorHAnsi"/>
+                <w:noProof/>
+                <w:webHidden/>
+              </w:rPr>
+              <w:tab/>
+            </w:r>
+            <w:r>
+              <w:rPr>
+                <w:rFonts w:asciiTheme="minorHAnsi" w:hAnsiTheme="minorHAnsi"/>
+                <w:noProof/>
+                <w:webHidden/>
+              </w:rPr>
+              <w:fldChar w:fldCharType="begin"/>
+            </w:r>
+            <w:r>
+              <w:rPr>
+                <w:rFonts w:asciiTheme="minorHAnsi" w:hAnsiTheme="minorHAnsi"/>
+                <w:noProof/>
+                <w:webHidden/>
+              </w:rPr>
+              <w:instrText xml:space="preserve"> PAGEREF _Toc405839513 \h </w:instrText>
+            </w:r>
+            <w:r>
+              <w:rPr>
+                <w:rFonts w:asciiTheme="minorHAnsi" w:hAnsiTheme="minorHAnsi"/>
+                <w:noProof/>
+                <w:webHidden/>
+              </w:rPr>
+            </w:r>
+            <w:r>
+              <w:rPr>
+                <w:rFonts w:asciiTheme="minorHAnsi" w:hAnsiTheme="minorHAnsi"/>
+                <w:noProof/>
+                <w:webHidden/>
+              </w:rPr>
+              <w:fldChar w:fldCharType="separate"/>
+            </w:r>
+            <w:r>
+              <w:rPr>
+                <w:rFonts w:asciiTheme="minorHAnsi" w:hAnsiTheme="minorHAnsi"/>
+                <w:noProof/>
+                <w:webHidden/>
+              </w:rPr>
+              <w:t>14</w:t>
+            </w:r>
+            <w:r>
+              <w:rPr>
+                <w:rFonts w:asciiTheme="minorHAnsi" w:hAnsiTheme="minorHAnsi"/>
+                <w:noProof/>
+                <w:webHidden/>
+              </w:rPr>
+              <w:fldChar w:fldCharType="end"/>
+            </w:r>
+          </w:hyperlink>
+        </w:p>
+        <w:p>
+          <w:pPr>
+            <w:pStyle w:val="Verzeichnis2"/>
+            <w:tabs>
+              <w:tab w:val="right" w:leader="dot" w:pos="9062"/>
+            </w:tabs>
+            <w:rPr>
+              <w:rFonts w:asciiTheme="minorHAnsi" w:eastAsiaTheme="minorEastAsia" w:hAnsiTheme="minorHAnsi"/>
+              <w:noProof/>
+              <w:sz w:val="22"/>
+              <w:lang w:eastAsia="de-CH"/>
+            </w:rPr>
+          </w:pPr>
+          <w:hyperlink w:anchor="_Toc405839514" w:history="1">
+            <w:r>
+              <w:rPr>
+                <w:rStyle w:val="Hyperlink"/>
+                <w:rFonts w:asciiTheme="minorHAnsi" w:hAnsiTheme="minorHAnsi"/>
+                <w:noProof/>
+              </w:rPr>
+              <w:t>Rückblick (Erfahrungen)</w:t>
+            </w:r>
+            <w:r>
+              <w:rPr>
+                <w:rFonts w:asciiTheme="minorHAnsi" w:hAnsiTheme="minorHAnsi"/>
+                <w:noProof/>
+                <w:webHidden/>
+              </w:rPr>
+              <w:tab/>
+            </w:r>
+            <w:r>
+              <w:rPr>
+                <w:rFonts w:asciiTheme="minorHAnsi" w:hAnsiTheme="minorHAnsi"/>
+                <w:noProof/>
+                <w:webHidden/>
+              </w:rPr>
+              <w:fldChar w:fldCharType="begin"/>
+            </w:r>
+            <w:r>
+              <w:rPr>
+                <w:rFonts w:asciiTheme="minorHAnsi" w:hAnsiTheme="minorHAnsi"/>
+                <w:noProof/>
+                <w:webHidden/>
+              </w:rPr>
+              <w:instrText xml:space="preserve"> PAGEREF _Toc405839514 \h </w:instrText>
+            </w:r>
+            <w:r>
+              <w:rPr>
+                <w:rFonts w:asciiTheme="minorHAnsi" w:hAnsiTheme="minorHAnsi"/>
+                <w:noProof/>
+                <w:webHidden/>
+              </w:rPr>
+            </w:r>
+            <w:r>
+              <w:rPr>
+                <w:rFonts w:asciiTheme="minorHAnsi" w:hAnsiTheme="minorHAnsi"/>
+                <w:noProof/>
+                <w:webHidden/>
+              </w:rPr>
+              <w:fldChar w:fldCharType="separate"/>
+            </w:r>
+            <w:r>
+              <w:rPr>
+                <w:rFonts w:asciiTheme="minorHAnsi" w:hAnsiTheme="minorHAnsi"/>
+                <w:noProof/>
+                <w:webHidden/>
+              </w:rPr>
+              <w:t>15</w:t>
             </w:r>
             <w:r>
               <w:rPr>
@@ -1347,7 +1672,7 @@
               <w:lang w:eastAsia="de-CH"/>
             </w:rPr>
           </w:pPr>
-          <w:hyperlink w:anchor="_Toc405834269" w:history="1">
+          <w:hyperlink w:anchor="_Toc405839515" w:history="1">
             <w:r>
               <w:rPr>
                 <w:rStyle w:val="Hyperlink"/>
@@ -1378,7 +1703,7 @@
                 <w:noProof/>
                 <w:webHidden/>
               </w:rPr>
-              <w:instrText xml:space="preserve"> PAGEREF _Toc405834269 \h </w:instrText>
+              <w:instrText xml:space="preserve"> PAGEREF _Toc405839515 \h </w:instrText>
             </w:r>
             <w:r>
               <w:rPr>
@@ -1426,7 +1751,7 @@
               <w:lang w:eastAsia="de-CH"/>
             </w:rPr>
           </w:pPr>
-          <w:hyperlink w:anchor="_Toc405834270" w:history="1">
+          <w:hyperlink w:anchor="_Toc405839516" w:history="1">
             <w:r>
               <w:rPr>
                 <w:rStyle w:val="Hyperlink"/>
@@ -1457,7 +1782,7 @@
                 <w:noProof/>
                 <w:webHidden/>
               </w:rPr>
-              <w:instrText xml:space="preserve"> PAGEREF _Toc405834270 \h </w:instrText>
+              <w:instrText xml:space="preserve"> PAGEREF _Toc405839516 \h </w:instrText>
             </w:r>
             <w:r>
               <w:rPr>
@@ -1502,7 +1827,7 @@
               <w:lang w:eastAsia="de-CH"/>
             </w:rPr>
           </w:pPr>
-          <w:hyperlink w:anchor="_Toc405834271" w:history="1">
+          <w:hyperlink w:anchor="_Toc405839517" w:history="1">
             <w:r>
               <w:rPr>
                 <w:rStyle w:val="Hyperlink"/>
@@ -1533,7 +1858,7 @@
                 <w:noProof/>
                 <w:webHidden/>
               </w:rPr>
-              <w:instrText xml:space="preserve"> PAGEREF _Toc405834271 \h </w:instrText>
+              <w:instrText xml:space="preserve"> PAGEREF _Toc405839517 \h </w:instrText>
             </w:r>
             <w:r>
               <w:rPr>
@@ -1578,7 +1903,7 @@
               <w:lang w:eastAsia="de-CH"/>
             </w:rPr>
           </w:pPr>
-          <w:hyperlink w:anchor="_Toc405834272" w:history="1">
+          <w:hyperlink w:anchor="_Toc405839518" w:history="1">
             <w:r>
               <w:rPr>
                 <w:rStyle w:val="Hyperlink"/>
@@ -1609,7 +1934,83 @@
                 <w:noProof/>
                 <w:webHidden/>
               </w:rPr>
-              <w:instrText xml:space="preserve"> PAGEREF _Toc405834272 \h </w:instrText>
+              <w:instrText xml:space="preserve"> PAGEREF _Toc405839518 \h </w:instrText>
+            </w:r>
+            <w:r>
+              <w:rPr>
+                <w:rFonts w:asciiTheme="minorHAnsi" w:hAnsiTheme="minorHAnsi"/>
+                <w:noProof/>
+                <w:webHidden/>
+              </w:rPr>
+            </w:r>
+            <w:r>
+              <w:rPr>
+                <w:rFonts w:asciiTheme="minorHAnsi" w:hAnsiTheme="minorHAnsi"/>
+                <w:noProof/>
+                <w:webHidden/>
+              </w:rPr>
+              <w:fldChar w:fldCharType="separate"/>
+            </w:r>
+            <w:r>
+              <w:rPr>
+                <w:rFonts w:asciiTheme="minorHAnsi" w:hAnsiTheme="minorHAnsi"/>
+                <w:noProof/>
+                <w:webHidden/>
+              </w:rPr>
+              <w:t>17</w:t>
+            </w:r>
+            <w:r>
+              <w:rPr>
+                <w:rFonts w:asciiTheme="minorHAnsi" w:hAnsiTheme="minorHAnsi"/>
+                <w:noProof/>
+                <w:webHidden/>
+              </w:rPr>
+              <w:fldChar w:fldCharType="end"/>
+            </w:r>
+          </w:hyperlink>
+        </w:p>
+        <w:p>
+          <w:pPr>
+            <w:pStyle w:val="Verzeichnis3"/>
+            <w:rPr>
+              <w:rFonts w:asciiTheme="minorHAnsi" w:eastAsiaTheme="minorEastAsia" w:hAnsiTheme="minorHAnsi"/>
+              <w:noProof/>
+              <w:sz w:val="22"/>
+              <w:lang w:eastAsia="de-CH"/>
+            </w:rPr>
+          </w:pPr>
+          <w:hyperlink w:anchor="_Toc405839519" w:history="1">
+            <w:r>
+              <w:rPr>
+                <w:rStyle w:val="Hyperlink"/>
+                <w:rFonts w:asciiTheme="minorHAnsi" w:hAnsiTheme="minorHAnsi"/>
+                <w:noProof/>
+              </w:rPr>
+              <w:t>Projektmanagement</w:t>
+            </w:r>
+            <w:r>
+              <w:rPr>
+                <w:rFonts w:asciiTheme="minorHAnsi" w:hAnsiTheme="minorHAnsi"/>
+                <w:noProof/>
+                <w:webHidden/>
+              </w:rPr>
+              <w:tab/>
+            </w:r>
+            <w:r>
+              <w:rPr>
+                <w:rFonts w:asciiTheme="minorHAnsi" w:hAnsiTheme="minorHAnsi"/>
+                <w:noProof/>
+                <w:webHidden/>
+              </w:rPr>
+              <w:fldChar w:fldCharType="begin"/>
+            </w:r>
+            <w:r>
+              <w:rPr>
+                <w:rFonts w:asciiTheme="minorHAnsi" w:hAnsiTheme="minorHAnsi"/>
+                <w:noProof/>
+                <w:webHidden/>
+              </w:rPr>
+              <w:instrText xml:space="preserve"> PAGEREF _Toc405839519 \h </w:instrText>
             </w:r>
             <w:r>
               <w:rPr>
@@ -1657,14 +2058,14 @@
               <w:lang w:eastAsia="de-CH"/>
             </w:rPr>
           </w:pPr>
-          <w:hyperlink w:anchor="_Toc405834273" w:history="1">
+          <w:hyperlink w:anchor="_Toc405839520" w:history="1">
             <w:r>
               <w:rPr>
                 <w:rStyle w:val="Hyperlink"/>
                 <w:rFonts w:asciiTheme="minorHAnsi" w:hAnsiTheme="minorHAnsi"/>
                 <w:noProof/>
               </w:rPr>
-              <w:t>Projektmanagement</w:t>
+              <w:t>Sonstiges</w:t>
             </w:r>
             <w:r>
               <w:rPr>
@@ -1688,86 +2089,7 @@
                 <w:noProof/>
                 <w:webHidden/>
               </w:rPr>
-              <w:instrText xml:space="preserve"> PAGEREF _Toc405834273 \h </w:instrText>
-            </w:r>
-            <w:r>
-              <w:rPr>
-                <w:rFonts w:asciiTheme="minorHAnsi" w:hAnsiTheme="minorHAnsi"/>
-                <w:noProof/>
-                <w:webHidden/>
-              </w:rPr>
-            </w:r>
-            <w:r>
-              <w:rPr>
-                <w:rFonts w:asciiTheme="minorHAnsi" w:hAnsiTheme="minorHAnsi"/>
-                <w:noProof/>
-                <w:webHidden/>
-              </w:rPr>
-              <w:fldChar w:fldCharType="separate"/>
-            </w:r>
-            <w:r>
-              <w:rPr>
-                <w:rFonts w:asciiTheme="minorHAnsi" w:hAnsiTheme="minorHAnsi"/>
-                <w:noProof/>
-                <w:webHidden/>
-              </w:rPr>
-              <w:t>17</w:t>
-            </w:r>
-            <w:r>
-              <w:rPr>
-                <w:rFonts w:asciiTheme="minorHAnsi" w:hAnsiTheme="minorHAnsi"/>
-                <w:noProof/>
-                <w:webHidden/>
-              </w:rPr>
-              <w:fldChar w:fldCharType="end"/>
-            </w:r>
-          </w:hyperlink>
-        </w:p>
-        <w:p>
-          <w:pPr>
-            <w:pStyle w:val="Verzeichnis2"/>
-            <w:tabs>
-              <w:tab w:val="right" w:leader="dot" w:pos="9062"/>
-            </w:tabs>
-            <w:rPr>
-              <w:rFonts w:asciiTheme="minorHAnsi" w:eastAsiaTheme="minorEastAsia" w:hAnsiTheme="minorHAnsi"/>
-              <w:noProof/>
-              <w:sz w:val="22"/>
-              <w:lang w:eastAsia="de-CH"/>
-            </w:rPr>
-          </w:pPr>
-          <w:hyperlink w:anchor="_Toc405834274" w:history="1">
-            <w:r>
-              <w:rPr>
-                <w:rStyle w:val="Hyperlink"/>
-                <w:rFonts w:asciiTheme="minorHAnsi" w:hAnsiTheme="minorHAnsi"/>
-                <w:noProof/>
-              </w:rPr>
-              <w:t>Sonstiges</w:t>
-            </w:r>
-            <w:r>
-              <w:rPr>
-                <w:rFonts w:asciiTheme="minorHAnsi" w:hAnsiTheme="minorHAnsi"/>
-                <w:noProof/>
-                <w:webHidden/>
-              </w:rPr>
-              <w:tab/>
-            </w:r>
-            <w:r>
-              <w:rPr>
-                <w:rFonts w:asciiTheme="minorHAnsi" w:hAnsiTheme="minorHAnsi"/>
-                <w:noProof/>
-                <w:webHidden/>
-              </w:rPr>
-              <w:fldChar w:fldCharType="begin"/>
-            </w:r>
-            <w:r>
-              <w:rPr>
-                <w:rFonts w:asciiTheme="minorHAnsi" w:hAnsiTheme="minorHAnsi"/>
-                <w:noProof/>
-                <w:webHidden/>
-              </w:rPr>
-              <w:instrText xml:space="preserve"> PAGEREF _Toc405834274 \h </w:instrText>
+              <w:instrText xml:space="preserve"> PAGEREF _Toc405839520 \h </w:instrText>
             </w:r>
             <w:r>
               <w:rPr>
@@ -1812,6 +2134,7 @@
           </w:pPr>
           <w:r>
             <w:rPr>
+              <w:rFonts w:asciiTheme="minorHAnsi" w:hAnsiTheme="minorHAnsi"/>
               <w:b/>
               <w:bCs/>
               <w:lang w:val="de-DE"/>
@@ -1827,7 +2150,7 @@
               <w:lang w:val="de-DE"/>
             </w:rPr>
           </w:pPr>
-          <w:bookmarkStart w:id="0" w:name="_Toc405834257"/>
+          <w:bookmarkStart w:id="0" w:name="_Toc405839499"/>
           <w:r>
             <w:rPr>
               <w:rStyle w:val="berschrift1Zchn"/>
@@ -1852,6 +2175,8 @@
             </w:rPr>
             <w:t>Bedienungsanleitung</w:t>
           </w:r>
+          <w:bookmarkStart w:id="1" w:name="_GoBack"/>
+          <w:bookmarkEnd w:id="1"/>
           <w:r>
             <w:rPr>
               <w:bCs/>
@@ -1872,7 +2197,7 @@
           <w:color w:val="002060"/>
         </w:rPr>
       </w:pPr>
-      <w:bookmarkStart w:id="1" w:name="_Toc405834258"/>
+      <w:bookmarkStart w:id="2" w:name="_Toc405839500"/>
       <w:r>
         <w:rPr>
           <w:rFonts w:ascii="Rokkitt" w:hAnsi="Rokkitt"/>
@@ -1881,7 +2206,7 @@
         <w:lastRenderedPageBreak/>
         <w:t>Projektmanagement</w:t>
       </w:r>
-      <w:bookmarkEnd w:id="1"/>
+      <w:bookmarkEnd w:id="2"/>
     </w:p>
     <w:p>
       <w:pPr>
@@ -1941,7 +2266,7 @@
           <w:docGrid w:linePitch="360"/>
         </w:sectPr>
       </w:pPr>
-      <w:bookmarkStart w:id="2" w:name="_Toc405834259"/>
+      <w:bookmarkStart w:id="3" w:name="_Toc405839501"/>
       <w:r>
         <w:rPr>
           <w:rFonts w:ascii="Rokkitt" w:hAnsi="Rokkitt"/>
@@ -1950,7 +2275,7 @@
         <w:lastRenderedPageBreak/>
         <w:t>Projektstrukturplan</w:t>
       </w:r>
-      <w:bookmarkEnd w:id="2"/>
+      <w:bookmarkEnd w:id="3"/>
     </w:p>
     <w:p>
       <w:pPr>
@@ -2467,7 +2792,7 @@
           <w:color w:val="002060"/>
         </w:rPr>
       </w:pPr>
-      <w:bookmarkStart w:id="3" w:name="_Toc405834260"/>
+      <w:bookmarkStart w:id="4" w:name="_Toc405839502"/>
       <w:r>
         <w:rPr>
           <w:rFonts w:ascii="Rokkitt" w:hAnsi="Rokkitt"/>
@@ -2476,7 +2801,7 @@
         <w:lastRenderedPageBreak/>
         <w:t>Softwareentwicklungsplan</w:t>
       </w:r>
-      <w:bookmarkEnd w:id="3"/>
+      <w:bookmarkEnd w:id="4"/>
     </w:p>
     <w:tbl>
       <w:tblPr>
@@ -7453,7 +7778,7 @@
           <w:color w:val="002060"/>
         </w:rPr>
       </w:pPr>
-      <w:bookmarkStart w:id="4" w:name="_Toc405834261"/>
+      <w:bookmarkStart w:id="5" w:name="_Toc405839503"/>
       <w:r>
         <w:rPr>
           <w:rFonts w:ascii="Rokkitt" w:hAnsi="Rokkitt"/>
@@ -7461,7 +7786,7 @@
         </w:rPr>
         <w:t>Arbeitspakete</w:t>
       </w:r>
-      <w:bookmarkEnd w:id="4"/>
+      <w:bookmarkEnd w:id="5"/>
     </w:p>
     <w:tbl>
       <w:tblPr>
@@ -33183,7 +33508,7 @@
                 <w:lang w:eastAsia="de-CH"/>
               </w:rPr>
             </w:pPr>
-            <w:bookmarkStart w:id="5" w:name="_Toc405834262"/>
+            <w:bookmarkStart w:id="6" w:name="_Toc405839504"/>
             <w:r>
               <w:rPr>
                 <w:rFonts w:ascii="Rokkitt" w:eastAsia="Times New Roman" w:hAnsi="Rokkitt"/>
@@ -33193,7 +33518,7 @@
               <w:lastRenderedPageBreak/>
               <w:t>Stundenerfassung</w:t>
             </w:r>
-            <w:bookmarkEnd w:id="5"/>
+            <w:bookmarkEnd w:id="6"/>
           </w:p>
           <w:p>
             <w:pPr>
@@ -40871,7 +41196,7 @@
           <w:color w:val="002060"/>
         </w:rPr>
       </w:pPr>
-      <w:bookmarkStart w:id="6" w:name="_Toc405834263"/>
+      <w:bookmarkStart w:id="7" w:name="_Toc405839505"/>
       <w:r>
         <w:rPr>
           <w:rFonts w:ascii="Rokkitt" w:hAnsi="Rokkitt"/>
@@ -40880,7 +41205,7 @@
         <w:lastRenderedPageBreak/>
         <w:t>Risiken</w:t>
       </w:r>
-      <w:bookmarkEnd w:id="6"/>
+      <w:bookmarkEnd w:id="7"/>
     </w:p>
     <w:tbl>
       <w:tblPr>
@@ -43039,7 +43364,7 @@
           <w:color w:val="002060"/>
         </w:rPr>
       </w:pPr>
-      <w:bookmarkStart w:id="7" w:name="_Toc405834264"/>
+      <w:bookmarkStart w:id="8" w:name="_Toc405839506"/>
       <w:r>
         <w:rPr>
           <w:rFonts w:ascii="Rokkitt" w:hAnsi="Rokkitt"/>
@@ -43047,7 +43372,7 @@
         </w:rPr>
         <w:t>Besonderes</w:t>
       </w:r>
-      <w:bookmarkEnd w:id="7"/>
+      <w:bookmarkEnd w:id="8"/>
     </w:p>
     <w:p>
       <w:r>
@@ -43066,7 +43391,7 @@
           <w:color w:val="002060"/>
         </w:rPr>
       </w:pPr>
-      <w:bookmarkStart w:id="8" w:name="_Toc405834265"/>
+      <w:bookmarkStart w:id="9" w:name="_Toc405839507"/>
       <w:r>
         <w:rPr>
           <w:rFonts w:ascii="Rokkitt" w:hAnsi="Rokkitt"/>
@@ -43075,7 +43400,7 @@
         <w:lastRenderedPageBreak/>
         <w:t>Risikodiagramm</w:t>
       </w:r>
-      <w:bookmarkEnd w:id="8"/>
+      <w:bookmarkEnd w:id="9"/>
     </w:p>
     <w:p/>
     <w:tbl>
@@ -44154,7 +44479,7 @@
           <w:color w:val="002060"/>
         </w:rPr>
       </w:pPr>
-      <w:bookmarkStart w:id="9" w:name="_Toc405834266"/>
+      <w:bookmarkStart w:id="10" w:name="_Toc405839508"/>
       <w:r>
         <w:rPr>
           <w:rFonts w:ascii="Rokkitt" w:hAnsi="Rokkitt"/>
@@ -44164,7 +44489,7 @@
         </w:rPr>
         <w:lastRenderedPageBreak/>
         <w:drawing>
-          <wp:anchor distT="0" distB="0" distL="114300" distR="114300" simplePos="0" relativeHeight="251661824" behindDoc="1" locked="0" layoutInCell="1" allowOverlap="1" wp14:anchorId="626F8284" wp14:editId="46FD7689">
+          <wp:anchor distT="0" distB="0" distL="114300" distR="114300" simplePos="0" relativeHeight="251658752" behindDoc="1" locked="0" layoutInCell="1" allowOverlap="1" wp14:anchorId="626F8284" wp14:editId="46FD7689">
             <wp:simplePos x="0" y="0"/>
             <wp:positionH relativeFrom="column">
               <wp:posOffset>423</wp:posOffset>
@@ -44220,7 +44545,7 @@
         </w:rPr>
         <w:t>Klassendiagramm</w:t>
       </w:r>
-      <w:bookmarkEnd w:id="9"/>
+      <w:bookmarkEnd w:id="10"/>
     </w:p>
     <w:p/>
     <w:p>
@@ -44297,7 +44622,7 @@
             <v:path o:extrusionok="f" gradientshapeok="t" o:connecttype="rect"/>
             <o:lock v:ext="edit" aspectratio="t"/>
           </v:shapetype>
-          <v:shape id="_x0000_i1025" type="#_x0000_t75" style="width:714pt;height:316pt">
+          <v:shape id="_x0000_i1025" type="#_x0000_t75" style="width:714pt;height:315.8pt">
             <v:imagedata r:id="rId16" o:title="ClassDiagram_user_technical"/>
           </v:shape>
         </w:pict>
@@ -44321,7 +44646,7 @@
           <w:color w:val="002060"/>
         </w:rPr>
       </w:pPr>
-      <w:bookmarkStart w:id="10" w:name="_Toc405834267"/>
+      <w:bookmarkStart w:id="11" w:name="_Toc405839509"/>
       <w:r>
         <w:rPr>
           <w:rFonts w:ascii="Rokkitt" w:hAnsi="Rokkitt"/>
@@ -44330,7 +44655,7 @@
         <w:lastRenderedPageBreak/>
         <w:t>Testbericht</w:t>
       </w:r>
-      <w:bookmarkEnd w:id="10"/>
+      <w:bookmarkEnd w:id="11"/>
     </w:p>
     <w:p>
       <w:r>
@@ -44797,7 +45122,7 @@
           <w:color w:val="002060"/>
         </w:rPr>
       </w:pPr>
-      <w:bookmarkStart w:id="11" w:name="_Toc405834268"/>
+      <w:bookmarkStart w:id="12" w:name="_Toc405839510"/>
       <w:r>
         <w:rPr>
           <w:rFonts w:ascii="Rokkitt" w:hAnsi="Rokkitt"/>
@@ -44806,20 +45131,21 @@
         <w:lastRenderedPageBreak/>
         <w:t>Zusammenfassung der erreichten Ziele</w:t>
       </w:r>
-      <w:bookmarkEnd w:id="11"/>
+      <w:bookmarkEnd w:id="12"/>
     </w:p>
     <w:p>
       <w:pPr>
-        <w:rPr>
-          <w:b/>
-        </w:rPr>
+        <w:pStyle w:val="berschrift2"/>
       </w:pPr>
+      <w:bookmarkStart w:id="13" w:name="_Toc405839511"/>
       <w:r>
         <w:rPr>
-          <w:b/>
+          <w:rFonts w:ascii="Rokkitt" w:hAnsi="Rokkitt"/>
+          <w:color w:val="002060"/>
         </w:rPr>
         <w:t>Funktionalität</w:t>
       </w:r>
+      <w:bookmarkEnd w:id="13"/>
     </w:p>
     <w:p>
       <w:r>
@@ -44947,20 +45273,28 @@
     </w:p>
     <w:p>
       <w:pPr>
+        <w:pStyle w:val="berschrift2"/>
         <w:rPr>
-          <w:b/>
+          <w:rFonts w:ascii="Rokkitt" w:hAnsi="Rokkitt"/>
+          <w:color w:val="002060"/>
         </w:rPr>
       </w:pPr>
+      <w:bookmarkStart w:id="14" w:name="_Toc405839512"/>
       <w:r>
         <w:rPr>
-          <w:b/>
+          <w:rFonts w:ascii="Rokkitt" w:hAnsi="Rokkitt"/>
+          <w:color w:val="002060"/>
         </w:rPr>
         <w:t>Fehler / Einschränkungen</w:t>
       </w:r>
+      <w:bookmarkEnd w:id="14"/>
     </w:p>
     <w:p>
       <w:r>
         <w:t>Um das Projekt vollständig abzuschliessen müssen noch einige kleinere Fehler behoben werden.</w:t>
+      </w:r>
+      <w:r>
+        <w:t xml:space="preserve"> Im Moment sind noch folgende Tickets ausstehend:</w:t>
       </w:r>
     </w:p>
     <w:p>
@@ -44968,26 +45302,81 @@
         <w:pStyle w:val="Listenabsatz"/>
         <w:numPr>
           <w:ilvl w:val="0"/>
-          <w:numId w:val="34"/>
+          <w:numId w:val="40"/>
         </w:numPr>
-      </w:pPr>
-      <w:r>
-        <w:t>//github bugs</w:t>
-      </w:r>
-    </w:p>
-    <w:p/>
-    <w:p>
-      <w:pPr>
-        <w:rPr>
-          <w:b/>
-        </w:rPr>
       </w:pPr>
       <w:r>
         <w:rPr>
           <w:b/>
         </w:rPr>
+        <w:t>Errorhandling für Preview Container #29</w:t>
+      </w:r>
+      <w:r>
+        <w:t>: Wenn ein Previewcontainer angezeigt wird, dann der Container wechselt und der neue kein Platz auf dem Schiff hat, wird eine Exception geworfen. Dies sollte man Erkennen und korrekt behandeln.</w:t>
+      </w:r>
+    </w:p>
+    <w:p>
+      <w:pPr>
+        <w:pStyle w:val="Listenabsatz"/>
+        <w:numPr>
+          <w:ilvl w:val="0"/>
+          <w:numId w:val="40"/>
+        </w:numPr>
+      </w:pPr>
+      <w:r>
+        <w:rPr>
+          <w:b/>
+        </w:rPr>
+        <w:t xml:space="preserve">Absturz </w:t>
+      </w:r>
+      <w:r>
+        <w:rPr>
+          <w:b/>
+        </w:rPr>
+        <w:t>im I</w:t>
+      </w:r>
+      <w:r>
+        <w:rPr>
+          <w:b/>
+        </w:rPr>
+        <w:t xml:space="preserve">nfinite </w:t>
+      </w:r>
+      <w:r>
+        <w:rPr>
+          <w:b/>
+        </w:rPr>
+        <w:t>G</w:t>
+      </w:r>
+      <w:r>
+        <w:rPr>
+          <w:b/>
+        </w:rPr>
+        <w:t>ame #39</w:t>
+      </w:r>
+      <w:r>
+        <w:t xml:space="preserve">: </w:t>
+      </w:r>
+      <w:r>
+        <w:t>Wenn im Infinite Game das Schiff am Untergehen ist, kann in einem kurzen Moment immer noch ein Container gesetzt werden. Dies führt zu einem Absturz des Spiels.</w:t>
+      </w:r>
+    </w:p>
+    <w:p>
+      <w:pPr>
+        <w:pStyle w:val="berschrift2"/>
+        <w:rPr>
+          <w:rFonts w:ascii="Rokkitt" w:hAnsi="Rokkitt"/>
+          <w:color w:val="002060"/>
+        </w:rPr>
+      </w:pPr>
+      <w:bookmarkStart w:id="15" w:name="_Toc405839513"/>
+      <w:r>
+        <w:rPr>
+          <w:rFonts w:ascii="Rokkitt" w:hAnsi="Rokkitt"/>
+          <w:color w:val="002060"/>
+        </w:rPr>
         <w:t>Nicht Umgesetzt</w:t>
       </w:r>
+      <w:bookmarkEnd w:id="15"/>
     </w:p>
     <w:p>
       <w:r>
@@ -45032,24 +45421,26 @@
     </w:p>
     <w:p>
       <w:pPr>
+        <w:pStyle w:val="berschrift2"/>
         <w:rPr>
-          <w:b/>
+          <w:rFonts w:ascii="Rokkitt" w:hAnsi="Rokkitt"/>
+          <w:color w:val="002060"/>
         </w:rPr>
       </w:pPr>
+      <w:bookmarkStart w:id="16" w:name="_Toc405839514"/>
       <w:r>
         <w:rPr>
-          <w:b/>
+          <w:rFonts w:ascii="Rokkitt" w:hAnsi="Rokkitt"/>
+          <w:color w:val="002060"/>
         </w:rPr>
+        <w:lastRenderedPageBreak/>
         <w:t>Rückblick (Erfahrungen)</w:t>
       </w:r>
+      <w:bookmarkEnd w:id="16"/>
     </w:p>
     <w:p>
       <w:r>
-        <w:t xml:space="preserve">Die wertvollste Erfahrung, welche wir im Verlauf dieses Kurses gemacht haben, war dass wir eigenständig ein Projekt von Anfang bis Ende durchgeführt hatten. Dies ist im Arbeitsalltag eher </w:t>
-      </w:r>
-      <w:r>
-        <w:lastRenderedPageBreak/>
-        <w:t>selten möglich. Auch konnten wir unsere eigenen Ideen umsetzen und gestalten, was die Arbeit kreativer gestaltete, als dies in einem Unternehmen möglich ist.</w:t>
+        <w:t>Die wertvollste Erfahrung, welche wir im Verlauf dieses Kurses gemacht haben, war dass wir eigenständig ein Projekt von Anfang bis Ende durchgeführt hatten. Dies ist im Arbeitsalltag eher selten möglich. Auch konnten wir unsere eigenen Ideen umsetzen und gestalten, was die Arbeit kreativer gestaltete, als dies in einem Unternehmen möglich ist.</w:t>
       </w:r>
     </w:p>
     <w:p>
@@ -45070,8 +45461,8 @@
           <w:color w:val="002060"/>
         </w:rPr>
       </w:pPr>
-      <w:bookmarkStart w:id="12" w:name="_Toc401576676"/>
-      <w:bookmarkStart w:id="13" w:name="_Toc405834269"/>
+      <w:bookmarkStart w:id="17" w:name="_Toc401576676"/>
+      <w:bookmarkStart w:id="18" w:name="_Toc405839515"/>
       <w:r>
         <w:rPr>
           <w:rFonts w:ascii="Rokkitt" w:hAnsi="Rokkitt"/>
@@ -45080,7 +45471,7 @@
         <w:lastRenderedPageBreak/>
         <w:t>Glossar</w:t>
       </w:r>
-      <w:bookmarkEnd w:id="13"/>
+      <w:bookmarkEnd w:id="18"/>
     </w:p>
     <w:p>
       <w:r>
@@ -45323,7 +45714,7 @@
           <w:color w:val="002060"/>
         </w:rPr>
       </w:pPr>
-      <w:bookmarkStart w:id="14" w:name="_Toc405834270"/>
+      <w:bookmarkStart w:id="19" w:name="_Toc405839516"/>
       <w:r>
         <w:rPr>
           <w:rFonts w:ascii="Rokkitt" w:hAnsi="Rokkitt"/>
@@ -45331,18 +45722,23 @@
         </w:rPr>
         <w:t>Projektdomäne</w:t>
       </w:r>
-      <w:bookmarkEnd w:id="12"/>
-      <w:bookmarkEnd w:id="14"/>
+      <w:bookmarkEnd w:id="17"/>
+      <w:bookmarkEnd w:id="19"/>
     </w:p>
     <w:p>
       <w:pPr>
         <w:pStyle w:val="berschrift3"/>
       </w:pPr>
-      <w:bookmarkStart w:id="15" w:name="_Toc405834271"/>
+      <w:bookmarkStart w:id="20" w:name="_Toc405839517"/>
       <w:r>
+        <w:rPr>
+          <w:rFonts w:ascii="Rokkitt" w:hAnsi="Rokkitt"/>
+          <w:i/>
+          <w:color w:val="002060"/>
+        </w:rPr>
         <w:t>Primärbegriffe</w:t>
       </w:r>
-      <w:bookmarkEnd w:id="15"/>
+      <w:bookmarkEnd w:id="20"/>
     </w:p>
     <w:tbl>
       <w:tblPr>
@@ -45608,18 +46004,23 @@
       <w:pPr>
         <w:pStyle w:val="berschrift3"/>
       </w:pPr>
-      <w:bookmarkStart w:id="16" w:name="_Toc401576677"/>
+      <w:bookmarkStart w:id="21" w:name="_Toc401576677"/>
     </w:p>
     <w:p>
       <w:pPr>
         <w:pStyle w:val="berschrift3"/>
       </w:pPr>
-      <w:bookmarkStart w:id="17" w:name="_Toc405834272"/>
+      <w:bookmarkStart w:id="22" w:name="_Toc405839518"/>
       <w:r>
+        <w:rPr>
+          <w:rFonts w:ascii="Rokkitt" w:hAnsi="Rokkitt"/>
+          <w:i/>
+          <w:color w:val="002060"/>
+        </w:rPr>
         <w:t>Sekundärbegriffe</w:t>
       </w:r>
-      <w:bookmarkEnd w:id="16"/>
-      <w:bookmarkEnd w:id="17"/>
+      <w:bookmarkEnd w:id="21"/>
+      <w:bookmarkEnd w:id="22"/>
     </w:p>
     <w:tbl>
       <w:tblPr>
@@ -45757,8 +46158,6 @@
             <w:r>
               <w:t xml:space="preserve">Anders als im </w:t>
             </w:r>
-            <w:bookmarkStart w:id="18" w:name="_GoBack"/>
-            <w:bookmarkEnd w:id="18"/>
             <w:r>
               <w:t>schnellen Spiel können mehrere Schiffe in Progression beladen werden.</w:t>
             </w:r>
@@ -45892,16 +46291,18 @@
     </w:tbl>
     <w:p>
       <w:pPr>
-        <w:pStyle w:val="berschrift2"/>
+        <w:pStyle w:val="berschrift3"/>
         <w:rPr>
           <w:rFonts w:ascii="Rokkitt" w:hAnsi="Rokkitt"/>
+          <w:i/>
           <w:color w:val="002060"/>
         </w:rPr>
       </w:pPr>
-      <w:bookmarkStart w:id="19" w:name="_Toc405834273"/>
+      <w:bookmarkStart w:id="23" w:name="_Toc405839519"/>
       <w:r>
         <w:rPr>
           <w:rFonts w:ascii="Rokkitt" w:hAnsi="Rokkitt"/>
+          <w:i/>
           <w:color w:val="002060"/>
         </w:rPr>
         <w:t>Projektmanag</w:t>
@@ -45909,6 +46310,7 @@
       <w:r>
         <w:rPr>
           <w:rFonts w:ascii="Rokkitt" w:hAnsi="Rokkitt"/>
+          <w:i/>
           <w:color w:val="002060"/>
         </w:rPr>
         <w:t>e</w:t>
@@ -45916,11 +46318,12 @@
       <w:r>
         <w:rPr>
           <w:rFonts w:ascii="Rokkitt" w:hAnsi="Rokkitt"/>
+          <w:i/>
           <w:color w:val="002060"/>
         </w:rPr>
         <w:t>ment</w:t>
       </w:r>
-      <w:bookmarkEnd w:id="19"/>
+      <w:bookmarkEnd w:id="23"/>
     </w:p>
     <w:tbl>
       <w:tblPr>
@@ -45975,7 +46378,7 @@
           <w:color w:val="002060"/>
         </w:rPr>
       </w:pPr>
-      <w:bookmarkStart w:id="20" w:name="_Toc405834274"/>
+      <w:bookmarkStart w:id="24" w:name="_Toc405839520"/>
       <w:r>
         <w:rPr>
           <w:rFonts w:ascii="Rokkitt" w:hAnsi="Rokkitt"/>
@@ -45983,7 +46386,7 @@
         </w:rPr>
         <w:t>Sonstiges</w:t>
       </w:r>
-      <w:bookmarkEnd w:id="20"/>
+      <w:bookmarkEnd w:id="24"/>
     </w:p>
     <w:tbl>
       <w:tblPr>
@@ -46152,7 +46555,7 @@
       <w:rPr>
         <w:noProof/>
       </w:rPr>
-      <w:t>3</w:t>
+      <w:t>1</w:t>
     </w:r>
     <w:r>
       <w:fldChar w:fldCharType="end"/>
@@ -46281,7 +46684,7 @@
       <w:rPr>
         <w:noProof/>
       </w:rPr>
-      <w:t>11</w:t>
+      <w:t>12</w:t>
     </w:r>
     <w:r>
       <w:fldChar w:fldCharType="end"/>
@@ -46656,6 +47059,119 @@
     </w:lvl>
   </w:abstractNum>
   <w:abstractNum w:abstractNumId="6">
+    <w:nsid w:val="04404135"/>
+    <w:multiLevelType w:val="hybridMultilevel"/>
+    <w:tmpl w:val="BFC6A506"/>
+    <w:lvl w:ilvl="0" w:tplc="08070001">
+      <w:start w:val="1"/>
+      <w:numFmt w:val="bullet"/>
+      <w:lvlText w:val=""/>
+      <w:lvlJc w:val="left"/>
+      <w:pPr>
+        <w:ind w:left="720" w:hanging="360"/>
+      </w:pPr>
+      <w:rPr>
+        <w:rFonts w:ascii="Symbol" w:hAnsi="Symbol" w:hint="default"/>
+      </w:rPr>
+    </w:lvl>
+    <w:lvl w:ilvl="1" w:tplc="08070003" w:tentative="1">
+      <w:start w:val="1"/>
+      <w:numFmt w:val="bullet"/>
+      <w:lvlText w:val="o"/>
+      <w:lvlJc w:val="left"/>
+      <w:pPr>
+        <w:ind w:left="1440" w:hanging="360"/>
+      </w:pPr>
+      <w:rPr>
+        <w:rFonts w:ascii="Courier New" w:hAnsi="Courier New" w:cs="Courier New" w:hint="default"/>
+      </w:rPr>
+    </w:lvl>
+    <w:lvl w:ilvl="2" w:tplc="08070005" w:tentative="1">
+      <w:start w:val="1"/>
+      <w:numFmt w:val="bullet"/>
+      <w:lvlText w:val=""/>
+      <w:lvlJc w:val="left"/>
+      <w:pPr>
+        <w:ind w:left="2160" w:hanging="360"/>
+      </w:pPr>
+      <w:rPr>
+        <w:rFonts w:ascii="Wingdings" w:hAnsi="Wingdings" w:hint="default"/>
+      </w:rPr>
+    </w:lvl>
+    <w:lvl w:ilvl="3" w:tplc="08070001" w:tentative="1">
+      <w:start w:val="1"/>
+      <w:numFmt w:val="bullet"/>
+      <w:lvlText w:val=""/>
+      <w:lvlJc w:val="left"/>
+      <w:pPr>
+        <w:ind w:left="2880" w:hanging="360"/>
+      </w:pPr>
+      <w:rPr>
+        <w:rFonts w:ascii="Symbol" w:hAnsi="Symbol" w:hint="default"/>
+      </w:rPr>
+    </w:lvl>
+    <w:lvl w:ilvl="4" w:tplc="08070003" w:tentative="1">
+      <w:start w:val="1"/>
+      <w:numFmt w:val="bullet"/>
+      <w:lvlText w:val="o"/>
+      <w:lvlJc w:val="left"/>
+      <w:pPr>
+        <w:ind w:left="3600" w:hanging="360"/>
+      </w:pPr>
+      <w:rPr>
+        <w:rFonts w:ascii="Courier New" w:hAnsi="Courier New" w:cs="Courier New" w:hint="default"/>
+      </w:rPr>
+    </w:lvl>
+    <w:lvl w:ilvl="5" w:tplc="08070005" w:tentative="1">
+      <w:start w:val="1"/>
+      <w:numFmt w:val="bullet"/>
+      <w:lvlText w:val=""/>
+      <w:lvlJc w:val="left"/>
+      <w:pPr>
+        <w:ind w:left="4320" w:hanging="360"/>
+      </w:pPr>
+      <w:rPr>
+        <w:rFonts w:ascii="Wingdings" w:hAnsi="Wingdings" w:hint="default"/>
+      </w:rPr>
+    </w:lvl>
+    <w:lvl w:ilvl="6" w:tplc="08070001" w:tentative="1">
+      <w:start w:val="1"/>
+      <w:numFmt w:val="bullet"/>
+      <w:lvlText w:val=""/>
+      <w:lvlJc w:val="left"/>
+      <w:pPr>
+        <w:ind w:left="5040" w:hanging="360"/>
+      </w:pPr>
+      <w:rPr>
+        <w:rFonts w:ascii="Symbol" w:hAnsi="Symbol" w:hint="default"/>
+      </w:rPr>
+    </w:lvl>
+    <w:lvl w:ilvl="7" w:tplc="08070003" w:tentative="1">
+      <w:start w:val="1"/>
+      <w:numFmt w:val="bullet"/>
+      <w:lvlText w:val="o"/>
+      <w:lvlJc w:val="left"/>
+      <w:pPr>
+        <w:ind w:left="5760" w:hanging="360"/>
+      </w:pPr>
+      <w:rPr>
+        <w:rFonts w:ascii="Courier New" w:hAnsi="Courier New" w:cs="Courier New" w:hint="default"/>
+      </w:rPr>
+    </w:lvl>
+    <w:lvl w:ilvl="8" w:tplc="08070005" w:tentative="1">
+      <w:start w:val="1"/>
+      <w:numFmt w:val="bullet"/>
+      <w:lvlText w:val=""/>
+      <w:lvlJc w:val="left"/>
+      <w:pPr>
+        <w:ind w:left="6480" w:hanging="360"/>
+      </w:pPr>
+      <w:rPr>
+        <w:rFonts w:ascii="Wingdings" w:hAnsi="Wingdings" w:hint="default"/>
+      </w:rPr>
+    </w:lvl>
+  </w:abstractNum>
+  <w:abstractNum w:abstractNumId="7">
     <w:nsid w:val="06370E39"/>
     <w:multiLevelType w:val="hybridMultilevel"/>
     <w:tmpl w:val="C7A6BA02"/>
@@ -46768,7 +47284,7 @@
       </w:rPr>
     </w:lvl>
   </w:abstractNum>
-  <w:abstractNum w:abstractNumId="7">
+  <w:abstractNum w:abstractNumId="8">
     <w:nsid w:val="06395DD8"/>
     <w:multiLevelType w:val="hybridMultilevel"/>
     <w:tmpl w:val="D31A291A"/>
@@ -46881,7 +47397,7 @@
       </w:rPr>
     </w:lvl>
   </w:abstractNum>
-  <w:abstractNum w:abstractNumId="8">
+  <w:abstractNum w:abstractNumId="9">
     <w:nsid w:val="074C280F"/>
     <w:multiLevelType w:val="hybridMultilevel"/>
     <w:tmpl w:val="FC004C92"/>
@@ -46994,7 +47510,7 @@
       </w:rPr>
     </w:lvl>
   </w:abstractNum>
-  <w:abstractNum w:abstractNumId="9">
+  <w:abstractNum w:abstractNumId="10">
     <w:nsid w:val="08D86EBF"/>
     <w:multiLevelType w:val="hybridMultilevel"/>
     <w:tmpl w:val="B81C913A"/>
@@ -47107,7 +47623,7 @@
       </w:rPr>
     </w:lvl>
   </w:abstractNum>
-  <w:abstractNum w:abstractNumId="10">
+  <w:abstractNum w:abstractNumId="11">
     <w:nsid w:val="0CB813DA"/>
     <w:multiLevelType w:val="hybridMultilevel"/>
     <w:tmpl w:val="7EDAE91A"/>
@@ -47220,7 +47736,7 @@
       </w:rPr>
     </w:lvl>
   </w:abstractNum>
-  <w:abstractNum w:abstractNumId="11">
+  <w:abstractNum w:abstractNumId="12">
     <w:nsid w:val="0DE13022"/>
     <w:multiLevelType w:val="hybridMultilevel"/>
     <w:tmpl w:val="0C5EC136"/>
@@ -47333,7 +47849,7 @@
       </w:rPr>
     </w:lvl>
   </w:abstractNum>
-  <w:abstractNum w:abstractNumId="12">
+  <w:abstractNum w:abstractNumId="13">
     <w:nsid w:val="1CEE0BBC"/>
     <w:multiLevelType w:val="hybridMultilevel"/>
     <w:tmpl w:val="DA3228BC"/>
@@ -47422,7 +47938,7 @@
       </w:pPr>
     </w:lvl>
   </w:abstractNum>
-  <w:abstractNum w:abstractNumId="13">
+  <w:abstractNum w:abstractNumId="14">
     <w:nsid w:val="216A1E2A"/>
     <w:multiLevelType w:val="hybridMultilevel"/>
     <w:tmpl w:val="D4D446EC"/>
@@ -47535,7 +48051,7 @@
       </w:rPr>
     </w:lvl>
   </w:abstractNum>
-  <w:abstractNum w:abstractNumId="14">
+  <w:abstractNum w:abstractNumId="15">
     <w:nsid w:val="21810EA0"/>
     <w:multiLevelType w:val="hybridMultilevel"/>
     <w:tmpl w:val="DABE340E"/>
@@ -47648,7 +48164,7 @@
       </w:rPr>
     </w:lvl>
   </w:abstractNum>
-  <w:abstractNum w:abstractNumId="15">
+  <w:abstractNum w:abstractNumId="16">
     <w:nsid w:val="2BF875A8"/>
     <w:multiLevelType w:val="hybridMultilevel"/>
     <w:tmpl w:val="196208D2"/>
@@ -47734,7 +48250,7 @@
       </w:pPr>
     </w:lvl>
   </w:abstractNum>
-  <w:abstractNum w:abstractNumId="16">
+  <w:abstractNum w:abstractNumId="17">
     <w:nsid w:val="319A1087"/>
     <w:multiLevelType w:val="hybridMultilevel"/>
     <w:tmpl w:val="9E2CA256"/>
@@ -47847,7 +48363,7 @@
       </w:rPr>
     </w:lvl>
   </w:abstractNum>
-  <w:abstractNum w:abstractNumId="17">
+  <w:abstractNum w:abstractNumId="18">
     <w:nsid w:val="34AA1A6E"/>
     <w:multiLevelType w:val="hybridMultilevel"/>
     <w:tmpl w:val="5360165C"/>
@@ -47960,7 +48476,7 @@
       </w:rPr>
     </w:lvl>
   </w:abstractNum>
-  <w:abstractNum w:abstractNumId="18">
+  <w:abstractNum w:abstractNumId="19">
     <w:nsid w:val="34CB1FDC"/>
     <w:multiLevelType w:val="hybridMultilevel"/>
     <w:tmpl w:val="8A2C3BF6"/>
@@ -48072,7 +48588,7 @@
       </w:rPr>
     </w:lvl>
   </w:abstractNum>
-  <w:abstractNum w:abstractNumId="19">
+  <w:abstractNum w:abstractNumId="20">
     <w:nsid w:val="35681832"/>
     <w:multiLevelType w:val="hybridMultilevel"/>
     <w:tmpl w:val="B9186206"/>
@@ -48185,7 +48701,7 @@
       </w:rPr>
     </w:lvl>
   </w:abstractNum>
-  <w:abstractNum w:abstractNumId="20">
+  <w:abstractNum w:abstractNumId="21">
     <w:nsid w:val="38135FC9"/>
     <w:multiLevelType w:val="hybridMultilevel"/>
     <w:tmpl w:val="BB1EE8E0"/>
@@ -48298,7 +48814,7 @@
       </w:rPr>
     </w:lvl>
   </w:abstractNum>
-  <w:abstractNum w:abstractNumId="21">
+  <w:abstractNum w:abstractNumId="22">
     <w:nsid w:val="418677F6"/>
     <w:multiLevelType w:val="hybridMultilevel"/>
     <w:tmpl w:val="EFEA9BAE"/>
@@ -48411,7 +48927,7 @@
       </w:rPr>
     </w:lvl>
   </w:abstractNum>
-  <w:abstractNum w:abstractNumId="22">
+  <w:abstractNum w:abstractNumId="23">
     <w:nsid w:val="4B177496"/>
     <w:multiLevelType w:val="hybridMultilevel"/>
     <w:tmpl w:val="D1D09CD6"/>
@@ -48524,7 +49040,7 @@
       </w:rPr>
     </w:lvl>
   </w:abstractNum>
-  <w:abstractNum w:abstractNumId="23">
+  <w:abstractNum w:abstractNumId="24">
     <w:nsid w:val="4C103478"/>
     <w:multiLevelType w:val="hybridMultilevel"/>
     <w:tmpl w:val="C99055F0"/>
@@ -48636,7 +49152,7 @@
       </w:rPr>
     </w:lvl>
   </w:abstractNum>
-  <w:abstractNum w:abstractNumId="24">
+  <w:abstractNum w:abstractNumId="25">
     <w:nsid w:val="4FD26677"/>
     <w:multiLevelType w:val="hybridMultilevel"/>
     <w:tmpl w:val="4D123EF2"/>
@@ -48749,7 +49265,7 @@
       </w:rPr>
     </w:lvl>
   </w:abstractNum>
-  <w:abstractNum w:abstractNumId="25">
+  <w:abstractNum w:abstractNumId="26">
     <w:nsid w:val="52345001"/>
     <w:multiLevelType w:val="hybridMultilevel"/>
     <w:tmpl w:val="D948294C"/>
@@ -48861,7 +49377,7 @@
       </w:rPr>
     </w:lvl>
   </w:abstractNum>
-  <w:abstractNum w:abstractNumId="26">
+  <w:abstractNum w:abstractNumId="27">
     <w:nsid w:val="52D0415A"/>
     <w:multiLevelType w:val="hybridMultilevel"/>
     <w:tmpl w:val="C8E8F69A"/>
@@ -48974,7 +49490,7 @@
       </w:rPr>
     </w:lvl>
   </w:abstractNum>
-  <w:abstractNum w:abstractNumId="27">
+  <w:abstractNum w:abstractNumId="28">
     <w:nsid w:val="543E0908"/>
     <w:multiLevelType w:val="hybridMultilevel"/>
     <w:tmpl w:val="94D43234"/>
@@ -49063,7 +49579,7 @@
       </w:pPr>
     </w:lvl>
   </w:abstractNum>
-  <w:abstractNum w:abstractNumId="28">
+  <w:abstractNum w:abstractNumId="29">
     <w:nsid w:val="5B760CBB"/>
     <w:multiLevelType w:val="hybridMultilevel"/>
     <w:tmpl w:val="69488C14"/>
@@ -49152,7 +49668,7 @@
       </w:pPr>
     </w:lvl>
   </w:abstractNum>
-  <w:abstractNum w:abstractNumId="29">
+  <w:abstractNum w:abstractNumId="30">
     <w:nsid w:val="5D8B6AD3"/>
     <w:multiLevelType w:val="hybridMultilevel"/>
     <w:tmpl w:val="36CA46A6"/>
@@ -49265,7 +49781,7 @@
       </w:rPr>
     </w:lvl>
   </w:abstractNum>
-  <w:abstractNum w:abstractNumId="30">
+  <w:abstractNum w:abstractNumId="31">
     <w:nsid w:val="5EFA66A9"/>
     <w:multiLevelType w:val="hybridMultilevel"/>
     <w:tmpl w:val="3FD8A15C"/>
@@ -49378,7 +49894,7 @@
       </w:rPr>
     </w:lvl>
   </w:abstractNum>
-  <w:abstractNum w:abstractNumId="31">
+  <w:abstractNum w:abstractNumId="32">
     <w:nsid w:val="622206CE"/>
     <w:multiLevelType w:val="hybridMultilevel"/>
     <w:tmpl w:val="8FD42192"/>
@@ -49491,7 +50007,7 @@
       </w:rPr>
     </w:lvl>
   </w:abstractNum>
-  <w:abstractNum w:abstractNumId="32">
+  <w:abstractNum w:abstractNumId="33">
     <w:nsid w:val="62B04592"/>
     <w:multiLevelType w:val="hybridMultilevel"/>
     <w:tmpl w:val="68EA6244"/>
@@ -49580,7 +50096,7 @@
       </w:pPr>
     </w:lvl>
   </w:abstractNum>
-  <w:abstractNum w:abstractNumId="33">
+  <w:abstractNum w:abstractNumId="34">
     <w:nsid w:val="709556AF"/>
     <w:multiLevelType w:val="hybridMultilevel"/>
     <w:tmpl w:val="5426903A"/>
@@ -49669,7 +50185,7 @@
       </w:pPr>
     </w:lvl>
   </w:abstractNum>
-  <w:abstractNum w:abstractNumId="34">
+  <w:abstractNum w:abstractNumId="35">
     <w:nsid w:val="720E5249"/>
     <w:multiLevelType w:val="hybridMultilevel"/>
     <w:tmpl w:val="EB444316"/>
@@ -49782,7 +50298,7 @@
       </w:rPr>
     </w:lvl>
   </w:abstractNum>
-  <w:abstractNum w:abstractNumId="35">
+  <w:abstractNum w:abstractNumId="36">
     <w:nsid w:val="73240D1E"/>
     <w:multiLevelType w:val="hybridMultilevel"/>
     <w:tmpl w:val="FA20682A"/>
@@ -49895,7 +50411,7 @@
       </w:rPr>
     </w:lvl>
   </w:abstractNum>
-  <w:abstractNum w:abstractNumId="36">
+  <w:abstractNum w:abstractNumId="37">
     <w:nsid w:val="7962054D"/>
     <w:multiLevelType w:val="hybridMultilevel"/>
     <w:tmpl w:val="0FA0CEAA"/>
@@ -50008,7 +50524,7 @@
       </w:rPr>
     </w:lvl>
   </w:abstractNum>
-  <w:abstractNum w:abstractNumId="37">
+  <w:abstractNum w:abstractNumId="38">
     <w:nsid w:val="7B4549ED"/>
     <w:multiLevelType w:val="hybridMultilevel"/>
     <w:tmpl w:val="AEF67F92"/>
@@ -50121,7 +50637,7 @@
       </w:rPr>
     </w:lvl>
   </w:abstractNum>
-  <w:abstractNum w:abstractNumId="38">
+  <w:abstractNum w:abstractNumId="39">
     <w:nsid w:val="7C483122"/>
     <w:multiLevelType w:val="hybridMultilevel"/>
     <w:tmpl w:val="C04A7A90"/>
@@ -50211,16 +50727,16 @@
     </w:lvl>
   </w:abstractNum>
   <w:num w:numId="1">
-    <w:abstractNumId w:val="13"/>
+    <w:abstractNumId w:val="14"/>
   </w:num>
   <w:num w:numId="2">
-    <w:abstractNumId w:val="18"/>
+    <w:abstractNumId w:val="19"/>
   </w:num>
   <w:num w:numId="3">
-    <w:abstractNumId w:val="23"/>
+    <w:abstractNumId w:val="24"/>
   </w:num>
   <w:num w:numId="4">
-    <w:abstractNumId w:val="25"/>
+    <w:abstractNumId w:val="26"/>
   </w:num>
   <w:num w:numId="5">
     <w:abstractNumId w:val="4"/>
@@ -50238,94 +50754,97 @@
     <w:abstractNumId w:val="0"/>
   </w:num>
   <w:num w:numId="10">
-    <w:abstractNumId w:val="24"/>
+    <w:abstractNumId w:val="25"/>
   </w:num>
   <w:num w:numId="11">
-    <w:abstractNumId w:val="26"/>
+    <w:abstractNumId w:val="27"/>
   </w:num>
   <w:num w:numId="12">
+    <w:abstractNumId w:val="10"/>
+  </w:num>
+  <w:num w:numId="13">
+    <w:abstractNumId w:val="36"/>
+  </w:num>
+  <w:num w:numId="14">
+    <w:abstractNumId w:val="37"/>
+  </w:num>
+  <w:num w:numId="15">
+    <w:abstractNumId w:val="17"/>
+  </w:num>
+  <w:num w:numId="16">
+    <w:abstractNumId w:val="11"/>
+  </w:num>
+  <w:num w:numId="17">
+    <w:abstractNumId w:val="16"/>
+  </w:num>
+  <w:num w:numId="18">
+    <w:abstractNumId w:val="30"/>
+  </w:num>
+  <w:num w:numId="19">
+    <w:abstractNumId w:val="29"/>
+  </w:num>
+  <w:num w:numId="20">
     <w:abstractNumId w:val="9"/>
   </w:num>
-  <w:num w:numId="13">
+  <w:num w:numId="21">
+    <w:abstractNumId w:val="18"/>
+  </w:num>
+  <w:num w:numId="22">
+    <w:abstractNumId w:val="32"/>
+  </w:num>
+  <w:num w:numId="23">
+    <w:abstractNumId w:val="28"/>
+  </w:num>
+  <w:num w:numId="24">
+    <w:abstractNumId w:val="15"/>
+  </w:num>
+  <w:num w:numId="25">
+    <w:abstractNumId w:val="23"/>
+  </w:num>
+  <w:num w:numId="26">
     <w:abstractNumId w:val="35"/>
   </w:num>
-  <w:num w:numId="14">
-    <w:abstractNumId w:val="36"/>
+  <w:num w:numId="27">
+    <w:abstractNumId w:val="7"/>
   </w:num>
-  <w:num w:numId="15">
-    <w:abstractNumId w:val="16"/>
-  </w:num>
-  <w:num w:numId="16">
-    <w:abstractNumId w:val="10"/>
-  </w:num>
-  <w:num w:numId="17">
-    <w:abstractNumId w:val="15"/>
-  </w:num>
-  <w:num w:numId="18">
-    <w:abstractNumId w:val="29"/>
-  </w:num>
-  <w:num w:numId="19">
-    <w:abstractNumId w:val="28"/>
-  </w:num>
-  <w:num w:numId="20">
-    <w:abstractNumId w:val="8"/>
-  </w:num>
-  <w:num w:numId="21">
-    <w:abstractNumId w:val="17"/>
-  </w:num>
-  <w:num w:numId="22">
+  <w:num w:numId="28">
     <w:abstractNumId w:val="31"/>
   </w:num>
-  <w:num w:numId="23">
-    <w:abstractNumId w:val="27"/>
+  <w:num w:numId="29">
+    <w:abstractNumId w:val="12"/>
   </w:num>
-  <w:num w:numId="24">
-    <w:abstractNumId w:val="14"/>
-  </w:num>
-  <w:num w:numId="25">
+  <w:num w:numId="30">
     <w:abstractNumId w:val="22"/>
   </w:num>
-  <w:num w:numId="26">
-    <w:abstractNumId w:val="34"/>
-  </w:num>
-  <w:num w:numId="27">
-    <w:abstractNumId w:val="6"/>
-  </w:num>
-  <w:num w:numId="28">
-    <w:abstractNumId w:val="30"/>
-  </w:num>
-  <w:num w:numId="29">
-    <w:abstractNumId w:val="11"/>
-  </w:num>
-  <w:num w:numId="30">
+  <w:num w:numId="31">
     <w:abstractNumId w:val="21"/>
   </w:num>
-  <w:num w:numId="31">
-    <w:abstractNumId w:val="20"/>
+  <w:num w:numId="32">
+    <w:abstractNumId w:val="39"/>
   </w:num>
-  <w:num w:numId="32">
+  <w:num w:numId="33">
     <w:abstractNumId w:val="38"/>
   </w:num>
-  <w:num w:numId="33">
-    <w:abstractNumId w:val="37"/>
-  </w:num>
   <w:num w:numId="34">
-    <w:abstractNumId w:val="7"/>
+    <w:abstractNumId w:val="8"/>
   </w:num>
   <w:num w:numId="35">
     <w:abstractNumId w:val="5"/>
   </w:num>
   <w:num w:numId="36">
-    <w:abstractNumId w:val="19"/>
+    <w:abstractNumId w:val="20"/>
   </w:num>
   <w:num w:numId="37">
-    <w:abstractNumId w:val="12"/>
+    <w:abstractNumId w:val="13"/>
   </w:num>
   <w:num w:numId="38">
+    <w:abstractNumId w:val="34"/>
+  </w:num>
+  <w:num w:numId="39">
     <w:abstractNumId w:val="33"/>
   </w:num>
-  <w:num w:numId="39">
-    <w:abstractNumId w:val="32"/>
+  <w:num w:numId="40">
+    <w:abstractNumId w:val="6"/>
   </w:num>
 </w:numbering>
 </file>
@@ -52158,7 +52677,7 @@
 </file>
 
 <file path=customXml/itemProps1.xml><?xml version="1.0" encoding="utf-8"?>
-<ds:datastoreItem xmlns:ds="http://schemas.openxmlformats.org/officeDocument/2006/customXml" ds:itemID="{D962F2D2-749D-4BF8-9F48-750F6CAC141E}">
+<ds:datastoreItem xmlns:ds="http://schemas.openxmlformats.org/officeDocument/2006/customXml" ds:itemID="{09C9C2E8-CE73-43B4-9060-3DEE0C6ABBF7}">
   <ds:schemaRefs>
     <ds:schemaRef ds:uri="http://schemas.openxmlformats.org/officeDocument/2006/bibliography"/>
   </ds:schemaRefs>

</xml_diff>